<commit_message>
Modified Sequence Diagrams,class Analysis
</commit_message>
<xml_diff>
--- a/DocumentRelated/Document.docx
+++ b/DocumentRelated/Document.docx
@@ -217,13 +217,7 @@
               <w:rPr>
                 <w:rFonts w:asciiTheme="majorHAnsi" w:hAnsiTheme="majorHAnsi" w:cstheme="majorHAnsi"/>
               </w:rPr>
-              <w:t>Failure</w:t>
-            </w:r>
-            <w:r>
-              <w:rPr>
-                <w:rFonts w:asciiTheme="majorHAnsi" w:hAnsiTheme="majorHAnsi" w:cstheme="majorHAnsi"/>
-              </w:rPr>
-              <w:t xml:space="preserve"> End Condition</w:t>
+              <w:t>Failure End Condition</w:t>
             </w:r>
           </w:p>
         </w:tc>
@@ -796,13 +790,7 @@
               <w:rPr>
                 <w:rFonts w:asciiTheme="majorHAnsi" w:hAnsiTheme="majorHAnsi" w:cstheme="majorHAnsi"/>
               </w:rPr>
-              <w:t>Delete</w:t>
-            </w:r>
-            <w:r>
-              <w:rPr>
-                <w:rFonts w:asciiTheme="majorHAnsi" w:hAnsiTheme="majorHAnsi" w:cstheme="majorHAnsi"/>
-              </w:rPr>
-              <w:t xml:space="preserve"> Department</w:t>
+              <w:t>Delete Department</w:t>
             </w:r>
           </w:p>
         </w:tc>
@@ -849,25 +837,7 @@
               <w:rPr>
                 <w:rFonts w:asciiTheme="majorHAnsi" w:hAnsiTheme="majorHAnsi" w:cstheme="majorHAnsi"/>
               </w:rPr>
-              <w:t>Deleting an Existing</w:t>
-            </w:r>
-            <w:r>
-              <w:rPr>
-                <w:rFonts w:asciiTheme="majorHAnsi" w:hAnsiTheme="majorHAnsi" w:cstheme="majorHAnsi"/>
-              </w:rPr>
-              <w:t xml:space="preserve"> Department </w:t>
-            </w:r>
-            <w:r>
-              <w:rPr>
-                <w:rFonts w:asciiTheme="majorHAnsi" w:hAnsiTheme="majorHAnsi" w:cstheme="majorHAnsi"/>
-              </w:rPr>
-              <w:t>in</w:t>
-            </w:r>
-            <w:r>
-              <w:rPr>
-                <w:rFonts w:asciiTheme="majorHAnsi" w:hAnsiTheme="majorHAnsi" w:cstheme="majorHAnsi"/>
-              </w:rPr>
-              <w:t xml:space="preserve"> Hospital</w:t>
+              <w:t>Deleting an Existing Department in Hospital</w:t>
             </w:r>
           </w:p>
         </w:tc>
@@ -911,13 +881,7 @@
               <w:rPr>
                 <w:rFonts w:asciiTheme="majorHAnsi" w:hAnsiTheme="majorHAnsi" w:cstheme="majorHAnsi"/>
               </w:rPr>
-              <w:t xml:space="preserve">1- </w:t>
-            </w:r>
-            <w:r>
-              <w:rPr>
-                <w:rFonts w:asciiTheme="majorHAnsi" w:hAnsiTheme="majorHAnsi" w:cstheme="majorHAnsi"/>
-              </w:rPr>
-              <w:t>The admin must be logged in to the System</w:t>
+              <w:t>1- The admin must be logged in to the System</w:t>
             </w:r>
           </w:p>
           <w:p>
@@ -975,19 +939,7 @@
               <w:rPr>
                 <w:rFonts w:asciiTheme="majorHAnsi" w:hAnsiTheme="majorHAnsi" w:cstheme="majorHAnsi"/>
               </w:rPr>
-              <w:t xml:space="preserve">Department </w:t>
-            </w:r>
-            <w:r>
-              <w:rPr>
-                <w:rFonts w:asciiTheme="majorHAnsi" w:hAnsiTheme="majorHAnsi" w:cstheme="majorHAnsi"/>
-              </w:rPr>
-              <w:t>deleted</w:t>
-            </w:r>
-            <w:r>
-              <w:rPr>
-                <w:rFonts w:asciiTheme="majorHAnsi" w:hAnsiTheme="majorHAnsi" w:cstheme="majorHAnsi"/>
-              </w:rPr>
-              <w:t xml:space="preserve"> successfully</w:t>
+              <w:t>Department deleted successfully</w:t>
             </w:r>
           </w:p>
         </w:tc>
@@ -1031,13 +983,7 @@
               <w:rPr>
                 <w:rFonts w:asciiTheme="majorHAnsi" w:hAnsiTheme="majorHAnsi" w:cstheme="majorHAnsi"/>
               </w:rPr>
-              <w:t xml:space="preserve">Department failed to be </w:t>
-            </w:r>
-            <w:r>
-              <w:rPr>
-                <w:rFonts w:asciiTheme="majorHAnsi" w:hAnsiTheme="majorHAnsi" w:cstheme="majorHAnsi"/>
-              </w:rPr>
-              <w:t>deleted</w:t>
+              <w:t>Department failed to be deleted</w:t>
             </w:r>
           </w:p>
         </w:tc>
@@ -1163,19 +1109,7 @@
               <w:rPr>
                 <w:rFonts w:asciiTheme="majorHAnsi" w:hAnsiTheme="majorHAnsi" w:cstheme="majorHAnsi"/>
               </w:rPr>
-              <w:t xml:space="preserve">The Admin clicks </w:t>
-            </w:r>
-            <w:r>
-              <w:rPr>
-                <w:rFonts w:asciiTheme="majorHAnsi" w:hAnsiTheme="majorHAnsi" w:cstheme="majorHAnsi"/>
-              </w:rPr>
-              <w:t>Delete Department</w:t>
-            </w:r>
-            <w:r>
-              <w:rPr>
-                <w:rFonts w:asciiTheme="majorHAnsi" w:hAnsiTheme="majorHAnsi" w:cstheme="majorHAnsi"/>
-              </w:rPr>
-              <w:t xml:space="preserve"> Button</w:t>
+              <w:t>The Admin clicks Delete Department Button</w:t>
             </w:r>
           </w:p>
         </w:tc>
@@ -1301,88 +1235,46 @@
               <w:rPr>
                 <w:rFonts w:asciiTheme="majorHAnsi" w:hAnsiTheme="majorHAnsi" w:cstheme="majorHAnsi"/>
               </w:rPr>
-              <w:t xml:space="preserve">1- The Admin selects </w:t>
-            </w:r>
-            <w:r>
-              <w:rPr>
-                <w:rFonts w:asciiTheme="majorHAnsi" w:hAnsiTheme="majorHAnsi" w:cstheme="majorHAnsi"/>
-              </w:rPr>
-              <w:t>Delete</w:t>
-            </w:r>
-            <w:r>
-              <w:rPr>
-                <w:rFonts w:asciiTheme="majorHAnsi" w:hAnsiTheme="majorHAnsi" w:cstheme="majorHAnsi"/>
-              </w:rPr>
-              <w:t xml:space="preserve"> Department Button</w:t>
-            </w:r>
-          </w:p>
-          <w:p>
-            <w:pPr>
-              <w:rPr>
-                <w:rFonts w:asciiTheme="majorHAnsi" w:hAnsiTheme="majorHAnsi" w:cstheme="majorHAnsi"/>
-              </w:rPr>
-            </w:pPr>
-            <w:r>
-              <w:rPr>
-                <w:rFonts w:asciiTheme="majorHAnsi" w:hAnsiTheme="majorHAnsi" w:cstheme="majorHAnsi"/>
-              </w:rPr>
-              <w:t xml:space="preserve">2- The System shows </w:t>
-            </w:r>
-            <w:r>
-              <w:rPr>
-                <w:rFonts w:asciiTheme="majorHAnsi" w:hAnsiTheme="majorHAnsi" w:cstheme="majorHAnsi"/>
-              </w:rPr>
-              <w:t>Delete</w:t>
-            </w:r>
-            <w:r>
-              <w:rPr>
-                <w:rFonts w:asciiTheme="majorHAnsi" w:hAnsiTheme="majorHAnsi" w:cstheme="majorHAnsi"/>
-              </w:rPr>
-              <w:t xml:space="preserve"> Department Form</w:t>
-            </w:r>
-          </w:p>
-          <w:p>
-            <w:pPr>
-              <w:rPr>
-                <w:rFonts w:asciiTheme="majorHAnsi" w:hAnsiTheme="majorHAnsi" w:cstheme="majorHAnsi"/>
-              </w:rPr>
-            </w:pPr>
-            <w:r>
-              <w:rPr>
-                <w:rFonts w:asciiTheme="majorHAnsi" w:hAnsiTheme="majorHAnsi" w:cstheme="majorHAnsi"/>
-              </w:rPr>
-              <w:t xml:space="preserve">3- The Admin enters Department </w:t>
-            </w:r>
-            <w:r>
-              <w:rPr>
-                <w:rFonts w:asciiTheme="majorHAnsi" w:hAnsiTheme="majorHAnsi" w:cstheme="majorHAnsi"/>
-              </w:rPr>
-              <w:t>Name</w:t>
-            </w:r>
-          </w:p>
-          <w:p>
-            <w:pPr>
-              <w:rPr>
-                <w:rFonts w:asciiTheme="majorHAnsi" w:hAnsiTheme="majorHAnsi" w:cstheme="majorHAnsi"/>
-              </w:rPr>
-            </w:pPr>
-            <w:r>
-              <w:rPr>
-                <w:rFonts w:asciiTheme="majorHAnsi" w:hAnsiTheme="majorHAnsi" w:cstheme="majorHAnsi"/>
-              </w:rPr>
-              <w:t xml:space="preserve">4- The Admin clicks the </w:t>
-            </w:r>
-            <w:r>
-              <w:rPr>
-                <w:rFonts w:asciiTheme="majorHAnsi" w:hAnsiTheme="majorHAnsi" w:cstheme="majorHAnsi"/>
-              </w:rPr>
-              <w:t>Delete</w:t>
-            </w:r>
-            <w:r>
-              <w:rPr>
-                <w:rFonts w:asciiTheme="majorHAnsi" w:hAnsiTheme="majorHAnsi" w:cstheme="majorHAnsi"/>
-              </w:rPr>
-              <w:t xml:space="preserve"> Button</w:t>
+              <w:t>1- The Admin selects Delete Department Button</w:t>
+            </w:r>
+          </w:p>
+          <w:p>
+            <w:pPr>
+              <w:rPr>
+                <w:rFonts w:asciiTheme="majorHAnsi" w:hAnsiTheme="majorHAnsi" w:cstheme="majorHAnsi"/>
+              </w:rPr>
+            </w:pPr>
+            <w:r>
+              <w:rPr>
+                <w:rFonts w:asciiTheme="majorHAnsi" w:hAnsiTheme="majorHAnsi" w:cstheme="majorHAnsi"/>
+              </w:rPr>
+              <w:t>2- The System shows Delete Department Form</w:t>
+            </w:r>
+          </w:p>
+          <w:p>
+            <w:pPr>
+              <w:rPr>
+                <w:rFonts w:asciiTheme="majorHAnsi" w:hAnsiTheme="majorHAnsi" w:cstheme="majorHAnsi"/>
+              </w:rPr>
+            </w:pPr>
+            <w:r>
+              <w:rPr>
+                <w:rFonts w:asciiTheme="majorHAnsi" w:hAnsiTheme="majorHAnsi" w:cstheme="majorHAnsi"/>
+              </w:rPr>
+              <w:t>3- The Admin enters Department Name</w:t>
+            </w:r>
+          </w:p>
+          <w:p>
+            <w:pPr>
+              <w:rPr>
+                <w:rFonts w:asciiTheme="majorHAnsi" w:hAnsiTheme="majorHAnsi" w:cstheme="majorHAnsi"/>
+              </w:rPr>
+            </w:pPr>
+            <w:r>
+              <w:rPr>
+                <w:rFonts w:asciiTheme="majorHAnsi" w:hAnsiTheme="majorHAnsi" w:cstheme="majorHAnsi"/>
+              </w:rPr>
+              <w:t>4- The Admin clicks the Delete Button</w:t>
             </w:r>
           </w:p>
           <w:p>
@@ -2228,7 +2120,7 @@
               <w:rPr>
                 <w:rFonts w:asciiTheme="majorHAnsi" w:hAnsiTheme="majorHAnsi" w:cstheme="majorHAnsi"/>
               </w:rPr>
-              <w:t>Patient Name or ID</w:t>
+              <w:t>Patient Name</w:t>
             </w:r>
           </w:p>
           <w:p>
@@ -2284,8 +2176,16 @@
               <w:rPr>
                 <w:rFonts w:asciiTheme="majorHAnsi" w:hAnsiTheme="majorHAnsi" w:cstheme="majorHAnsi"/>
               </w:rPr>
-              <w:t xml:space="preserve"> Data</w:t>
-            </w:r>
+              <w:t xml:space="preserve"> </w:t>
+            </w:r>
+            <w:r>
+              <w:rPr>
+                <w:rFonts w:asciiTheme="majorHAnsi" w:hAnsiTheme="majorHAnsi" w:cstheme="majorHAnsi"/>
+              </w:rPr>
+              <w:t>Name</w:t>
+            </w:r>
+            <w:bookmarkStart w:id="0" w:name="_GoBack"/>
+            <w:bookmarkEnd w:id="0"/>
           </w:p>
           <w:p>
             <w:pPr>
@@ -2303,7 +2203,13 @@
               <w:rPr>
                 <w:rFonts w:asciiTheme="majorHAnsi" w:hAnsiTheme="majorHAnsi" w:cstheme="majorHAnsi"/>
               </w:rPr>
-              <w:t>an existing patient satisfying this Data</w:t>
+              <w:t xml:space="preserve">an existing patient satisfying this </w:t>
+            </w:r>
+            <w:r>
+              <w:rPr>
+                <w:rFonts w:asciiTheme="majorHAnsi" w:hAnsiTheme="majorHAnsi" w:cstheme="majorHAnsi"/>
+              </w:rPr>
+              <w:t>Name</w:t>
             </w:r>
           </w:p>
           <w:p>
@@ -2370,7 +2276,13 @@
               <w:rPr>
                 <w:rFonts w:asciiTheme="majorHAnsi" w:hAnsiTheme="majorHAnsi" w:cstheme="majorHAnsi"/>
               </w:rPr>
-              <w:t>didn’t find a patient satisfying the entered Data</w:t>
+              <w:t xml:space="preserve">didn’t find a patient satisfying the entered </w:t>
+            </w:r>
+            <w:r>
+              <w:rPr>
+                <w:rFonts w:asciiTheme="majorHAnsi" w:hAnsiTheme="majorHAnsi" w:cstheme="majorHAnsi"/>
+              </w:rPr>
+              <w:t>Name</w:t>
             </w:r>
           </w:p>
           <w:p>
@@ -2401,7 +2313,13 @@
               <w:rPr>
                 <w:rFonts w:asciiTheme="majorHAnsi" w:hAnsiTheme="majorHAnsi" w:cstheme="majorHAnsi"/>
               </w:rPr>
-              <w:t>re is no patient with such Data</w:t>
+              <w:t xml:space="preserve">re is no patient with such </w:t>
+            </w:r>
+            <w:r>
+              <w:rPr>
+                <w:rFonts w:asciiTheme="majorHAnsi" w:hAnsiTheme="majorHAnsi" w:cstheme="majorHAnsi"/>
+              </w:rPr>
+              <w:t>Name</w:t>
             </w:r>
           </w:p>
         </w:tc>
@@ -2867,7 +2785,133 @@
               <w:rPr>
                 <w:rFonts w:asciiTheme="majorHAnsi" w:hAnsiTheme="majorHAnsi" w:cstheme="majorHAnsi"/>
               </w:rPr>
-              <w:t xml:space="preserve">The Admin clicks </w:t>
+              <w:t>The Admin clicks Reserve Bed Button</w:t>
+            </w:r>
+          </w:p>
+        </w:tc>
+      </w:tr>
+      <w:tr>
+        <w:trPr>
+          <w:trHeight w:val="413"/>
+        </w:trPr>
+        <w:tc>
+          <w:tcPr>
+            <w:tcW w:w="4554" w:type="dxa"/>
+            <w:shd w:val="clear" w:color="auto" w:fill="D5DCE4" w:themeFill="text2" w:themeFillTint="33"/>
+          </w:tcPr>
+          <w:p>
+            <w:pPr>
+              <w:rPr>
+                <w:rFonts w:asciiTheme="majorHAnsi" w:hAnsiTheme="majorHAnsi" w:cstheme="majorHAnsi"/>
+              </w:rPr>
+            </w:pPr>
+            <w:r>
+              <w:rPr>
+                <w:rFonts w:asciiTheme="majorHAnsi" w:hAnsiTheme="majorHAnsi" w:cstheme="majorHAnsi"/>
+              </w:rPr>
+              <w:t>Input</w:t>
+            </w:r>
+          </w:p>
+        </w:tc>
+        <w:tc>
+          <w:tcPr>
+            <w:tcW w:w="4554" w:type="dxa"/>
+          </w:tcPr>
+          <w:p>
+            <w:pPr>
+              <w:rPr>
+                <w:rFonts w:asciiTheme="majorHAnsi" w:hAnsiTheme="majorHAnsi" w:cstheme="majorHAnsi"/>
+              </w:rPr>
+            </w:pPr>
+            <w:r>
+              <w:rPr>
+                <w:rFonts w:asciiTheme="majorHAnsi" w:hAnsiTheme="majorHAnsi" w:cstheme="majorHAnsi"/>
+              </w:rPr>
+              <w:t>Patient’s Name</w:t>
+            </w:r>
+          </w:p>
+        </w:tc>
+      </w:tr>
+      <w:tr>
+        <w:trPr>
+          <w:trHeight w:val="539"/>
+        </w:trPr>
+        <w:tc>
+          <w:tcPr>
+            <w:tcW w:w="4554" w:type="dxa"/>
+            <w:shd w:val="clear" w:color="auto" w:fill="D5DCE4" w:themeFill="text2" w:themeFillTint="33"/>
+          </w:tcPr>
+          <w:p>
+            <w:pPr>
+              <w:rPr>
+                <w:rFonts w:asciiTheme="majorHAnsi" w:hAnsiTheme="majorHAnsi" w:cstheme="majorHAnsi"/>
+              </w:rPr>
+            </w:pPr>
+            <w:r>
+              <w:rPr>
+                <w:rFonts w:asciiTheme="majorHAnsi" w:hAnsiTheme="majorHAnsi" w:cstheme="majorHAnsi"/>
+              </w:rPr>
+              <w:t>Output</w:t>
+            </w:r>
+          </w:p>
+        </w:tc>
+        <w:tc>
+          <w:tcPr>
+            <w:tcW w:w="4554" w:type="dxa"/>
+          </w:tcPr>
+          <w:p>
+            <w:pPr>
+              <w:rPr>
+                <w:rFonts w:asciiTheme="majorHAnsi" w:hAnsiTheme="majorHAnsi" w:cstheme="majorHAnsi"/>
+              </w:rPr>
+            </w:pPr>
+            <w:r>
+              <w:rPr>
+                <w:rFonts w:asciiTheme="majorHAnsi" w:hAnsiTheme="majorHAnsi" w:cstheme="majorHAnsi"/>
+              </w:rPr>
+              <w:t>None</w:t>
+            </w:r>
+          </w:p>
+        </w:tc>
+      </w:tr>
+      <w:tr>
+        <w:trPr>
+          <w:trHeight w:val="950"/>
+        </w:trPr>
+        <w:tc>
+          <w:tcPr>
+            <w:tcW w:w="4554" w:type="dxa"/>
+            <w:shd w:val="clear" w:color="auto" w:fill="D5DCE4" w:themeFill="text2" w:themeFillTint="33"/>
+          </w:tcPr>
+          <w:p>
+            <w:pPr>
+              <w:rPr>
+                <w:rFonts w:asciiTheme="majorHAnsi" w:hAnsiTheme="majorHAnsi" w:cstheme="majorHAnsi"/>
+              </w:rPr>
+            </w:pPr>
+            <w:r>
+              <w:rPr>
+                <w:rFonts w:asciiTheme="majorHAnsi" w:hAnsiTheme="majorHAnsi" w:cstheme="majorHAnsi"/>
+              </w:rPr>
+              <w:t>Main Flow</w:t>
+            </w:r>
+          </w:p>
+        </w:tc>
+        <w:tc>
+          <w:tcPr>
+            <w:tcW w:w="4554" w:type="dxa"/>
+          </w:tcPr>
+          <w:p>
+            <w:pPr>
+              <w:rPr>
+                <w:rFonts w:asciiTheme="majorHAnsi" w:hAnsiTheme="majorHAnsi" w:cstheme="majorHAnsi"/>
+              </w:rPr>
+            </w:pPr>
+            <w:r>
+              <w:rPr>
+                <w:rFonts w:asciiTheme="majorHAnsi" w:hAnsiTheme="majorHAnsi" w:cstheme="majorHAnsi"/>
+              </w:rPr>
+              <w:t xml:space="preserve">1- The Admin selects </w:t>
             </w:r>
             <w:r>
               <w:rPr>
@@ -2882,88 +2926,212 @@
               <w:t>Button</w:t>
             </w:r>
           </w:p>
-        </w:tc>
-      </w:tr>
-      <w:tr>
-        <w:trPr>
-          <w:trHeight w:val="413"/>
-        </w:trPr>
-        <w:tc>
-          <w:tcPr>
-            <w:tcW w:w="4554" w:type="dxa"/>
-            <w:shd w:val="clear" w:color="auto" w:fill="D5DCE4" w:themeFill="text2" w:themeFillTint="33"/>
-          </w:tcPr>
-          <w:p>
-            <w:pPr>
-              <w:rPr>
-                <w:rFonts w:asciiTheme="majorHAnsi" w:hAnsiTheme="majorHAnsi" w:cstheme="majorHAnsi"/>
-              </w:rPr>
-            </w:pPr>
-            <w:r>
-              <w:rPr>
-                <w:rFonts w:asciiTheme="majorHAnsi" w:hAnsiTheme="majorHAnsi" w:cstheme="majorHAnsi"/>
-              </w:rPr>
-              <w:t>Input</w:t>
-            </w:r>
-          </w:p>
-        </w:tc>
-        <w:tc>
-          <w:tcPr>
-            <w:tcW w:w="4554" w:type="dxa"/>
-          </w:tcPr>
-          <w:p>
-            <w:pPr>
-              <w:rPr>
-                <w:rFonts w:asciiTheme="majorHAnsi" w:hAnsiTheme="majorHAnsi" w:cstheme="majorHAnsi"/>
-              </w:rPr>
-            </w:pPr>
-            <w:r>
-              <w:rPr>
-                <w:rFonts w:asciiTheme="majorHAnsi" w:hAnsiTheme="majorHAnsi" w:cstheme="majorHAnsi"/>
-              </w:rPr>
-              <w:t>Patient’s Name</w:t>
-            </w:r>
-          </w:p>
-        </w:tc>
-      </w:tr>
-      <w:tr>
-        <w:trPr>
-          <w:trHeight w:val="539"/>
-        </w:trPr>
-        <w:tc>
-          <w:tcPr>
-            <w:tcW w:w="4554" w:type="dxa"/>
-            <w:shd w:val="clear" w:color="auto" w:fill="D5DCE4" w:themeFill="text2" w:themeFillTint="33"/>
-          </w:tcPr>
-          <w:p>
-            <w:pPr>
-              <w:rPr>
-                <w:rFonts w:asciiTheme="majorHAnsi" w:hAnsiTheme="majorHAnsi" w:cstheme="majorHAnsi"/>
-              </w:rPr>
-            </w:pPr>
-            <w:r>
-              <w:rPr>
-                <w:rFonts w:asciiTheme="majorHAnsi" w:hAnsiTheme="majorHAnsi" w:cstheme="majorHAnsi"/>
-              </w:rPr>
-              <w:t>Output</w:t>
-            </w:r>
-          </w:p>
-        </w:tc>
-        <w:tc>
-          <w:tcPr>
-            <w:tcW w:w="4554" w:type="dxa"/>
-          </w:tcPr>
-          <w:p>
-            <w:pPr>
-              <w:rPr>
-                <w:rFonts w:asciiTheme="majorHAnsi" w:hAnsiTheme="majorHAnsi" w:cstheme="majorHAnsi"/>
-              </w:rPr>
-            </w:pPr>
-            <w:r>
-              <w:rPr>
-                <w:rFonts w:asciiTheme="majorHAnsi" w:hAnsiTheme="majorHAnsi" w:cstheme="majorHAnsi"/>
-              </w:rPr>
-              <w:t>None</w:t>
+          <w:p>
+            <w:pPr>
+              <w:rPr>
+                <w:rFonts w:asciiTheme="majorHAnsi" w:hAnsiTheme="majorHAnsi" w:cstheme="majorHAnsi"/>
+              </w:rPr>
+            </w:pPr>
+            <w:r>
+              <w:rPr>
+                <w:rFonts w:asciiTheme="majorHAnsi" w:hAnsiTheme="majorHAnsi" w:cstheme="majorHAnsi"/>
+              </w:rPr>
+              <w:t xml:space="preserve">2- The System shows </w:t>
+            </w:r>
+            <w:r>
+              <w:rPr>
+                <w:rFonts w:asciiTheme="majorHAnsi" w:hAnsiTheme="majorHAnsi" w:cstheme="majorHAnsi"/>
+              </w:rPr>
+              <w:t xml:space="preserve">Reserve Bed </w:t>
+            </w:r>
+            <w:r>
+              <w:rPr>
+                <w:rFonts w:asciiTheme="majorHAnsi" w:hAnsiTheme="majorHAnsi" w:cstheme="majorHAnsi"/>
+              </w:rPr>
+              <w:t>Form</w:t>
+            </w:r>
+          </w:p>
+          <w:p>
+            <w:pPr>
+              <w:rPr>
+                <w:rFonts w:asciiTheme="majorHAnsi" w:hAnsiTheme="majorHAnsi" w:cstheme="majorHAnsi"/>
+              </w:rPr>
+            </w:pPr>
+            <w:r>
+              <w:rPr>
+                <w:rFonts w:asciiTheme="majorHAnsi" w:hAnsiTheme="majorHAnsi" w:cstheme="majorHAnsi"/>
+              </w:rPr>
+              <w:t>3- The Admin enters Patient Name or ID</w:t>
+            </w:r>
+          </w:p>
+          <w:p>
+            <w:pPr>
+              <w:rPr>
+                <w:rFonts w:asciiTheme="majorHAnsi" w:hAnsiTheme="majorHAnsi" w:cstheme="majorHAnsi"/>
+              </w:rPr>
+            </w:pPr>
+            <w:r>
+              <w:rPr>
+                <w:rFonts w:asciiTheme="majorHAnsi" w:hAnsiTheme="majorHAnsi" w:cstheme="majorHAnsi"/>
+              </w:rPr>
+              <w:t>4- The Admin enters Bed Number</w:t>
+            </w:r>
+          </w:p>
+          <w:p>
+            <w:pPr>
+              <w:rPr>
+                <w:rFonts w:asciiTheme="majorHAnsi" w:hAnsiTheme="majorHAnsi" w:cstheme="majorHAnsi"/>
+              </w:rPr>
+            </w:pPr>
+            <w:r>
+              <w:rPr>
+                <w:rFonts w:asciiTheme="majorHAnsi" w:hAnsiTheme="majorHAnsi" w:cstheme="majorHAnsi"/>
+              </w:rPr>
+              <w:t>5</w:t>
+            </w:r>
+            <w:r>
+              <w:rPr>
+                <w:rFonts w:asciiTheme="majorHAnsi" w:hAnsiTheme="majorHAnsi" w:cstheme="majorHAnsi"/>
+              </w:rPr>
+              <w:t xml:space="preserve">- The Admin clicks the </w:t>
+            </w:r>
+            <w:r>
+              <w:rPr>
+                <w:rFonts w:asciiTheme="majorHAnsi" w:hAnsiTheme="majorHAnsi" w:cstheme="majorHAnsi"/>
+              </w:rPr>
+              <w:t>Reserve</w:t>
+            </w:r>
+            <w:r>
+              <w:rPr>
+                <w:rFonts w:asciiTheme="majorHAnsi" w:hAnsiTheme="majorHAnsi" w:cstheme="majorHAnsi"/>
+              </w:rPr>
+              <w:t xml:space="preserve"> Button</w:t>
+            </w:r>
+          </w:p>
+          <w:p>
+            <w:pPr>
+              <w:rPr>
+                <w:rFonts w:asciiTheme="majorHAnsi" w:hAnsiTheme="majorHAnsi" w:cstheme="majorHAnsi"/>
+              </w:rPr>
+            </w:pPr>
+            <w:r>
+              <w:rPr>
+                <w:rFonts w:asciiTheme="majorHAnsi" w:hAnsiTheme="majorHAnsi" w:cstheme="majorHAnsi"/>
+              </w:rPr>
+              <w:t>6</w:t>
+            </w:r>
+            <w:r>
+              <w:rPr>
+                <w:rFonts w:asciiTheme="majorHAnsi" w:hAnsiTheme="majorHAnsi" w:cstheme="majorHAnsi"/>
+              </w:rPr>
+              <w:t>- The System checks that there is an existing patient satisfying the entered Data</w:t>
+            </w:r>
+            <w:r>
+              <w:rPr>
+                <w:rFonts w:asciiTheme="majorHAnsi" w:hAnsiTheme="majorHAnsi" w:cstheme="majorHAnsi"/>
+              </w:rPr>
+              <w:t xml:space="preserve"> </w:t>
+            </w:r>
+          </w:p>
+          <w:p>
+            <w:pPr>
+              <w:rPr>
+                <w:rFonts w:asciiTheme="majorHAnsi" w:hAnsiTheme="majorHAnsi" w:cstheme="majorHAnsi"/>
+              </w:rPr>
+            </w:pPr>
+            <w:r>
+              <w:rPr>
+                <w:rFonts w:asciiTheme="majorHAnsi" w:hAnsiTheme="majorHAnsi" w:cstheme="majorHAnsi"/>
+              </w:rPr>
+              <w:t>7</w:t>
+            </w:r>
+            <w:r>
+              <w:rPr>
+                <w:rFonts w:asciiTheme="majorHAnsi" w:hAnsiTheme="majorHAnsi" w:cstheme="majorHAnsi"/>
+              </w:rPr>
+              <w:t>- The System checks that there is a</w:t>
+            </w:r>
+            <w:r>
+              <w:rPr>
+                <w:rFonts w:asciiTheme="majorHAnsi" w:hAnsiTheme="majorHAnsi" w:cstheme="majorHAnsi"/>
+              </w:rPr>
+              <w:t xml:space="preserve"> Bed with such a Number</w:t>
+            </w:r>
+          </w:p>
+          <w:p>
+            <w:pPr>
+              <w:rPr>
+                <w:rFonts w:asciiTheme="majorHAnsi" w:hAnsiTheme="majorHAnsi" w:cstheme="majorHAnsi"/>
+              </w:rPr>
+            </w:pPr>
+            <w:r>
+              <w:rPr>
+                <w:rFonts w:asciiTheme="majorHAnsi" w:hAnsiTheme="majorHAnsi" w:cstheme="majorHAnsi"/>
+              </w:rPr>
+              <w:t>8- The System checks that this Bed is Available</w:t>
+            </w:r>
+          </w:p>
+          <w:p>
+            <w:pPr>
+              <w:rPr>
+                <w:rFonts w:asciiTheme="majorHAnsi" w:hAnsiTheme="majorHAnsi" w:cstheme="majorHAnsi"/>
+              </w:rPr>
+            </w:pPr>
+            <w:r>
+              <w:rPr>
+                <w:rFonts w:asciiTheme="majorHAnsi" w:hAnsiTheme="majorHAnsi" w:cstheme="majorHAnsi"/>
+              </w:rPr>
+              <w:t>9</w:t>
+            </w:r>
+            <w:r>
+              <w:rPr>
+                <w:rFonts w:asciiTheme="majorHAnsi" w:hAnsiTheme="majorHAnsi" w:cstheme="majorHAnsi"/>
+              </w:rPr>
+              <w:t>- The System verifies that that there is an existing patient satisfying this Data</w:t>
+            </w:r>
+          </w:p>
+          <w:p>
+            <w:pPr>
+              <w:rPr>
+                <w:rFonts w:asciiTheme="majorHAnsi" w:hAnsiTheme="majorHAnsi" w:cstheme="majorHAnsi"/>
+              </w:rPr>
+            </w:pPr>
+            <w:r>
+              <w:rPr>
+                <w:rFonts w:asciiTheme="majorHAnsi" w:hAnsiTheme="majorHAnsi" w:cstheme="majorHAnsi"/>
+              </w:rPr>
+              <w:t>10</w:t>
+            </w:r>
+            <w:r>
+              <w:rPr>
+                <w:rFonts w:asciiTheme="majorHAnsi" w:hAnsiTheme="majorHAnsi" w:cstheme="majorHAnsi"/>
+              </w:rPr>
+              <w:t>- The System verifies that there is an available Bed</w:t>
+            </w:r>
+          </w:p>
+          <w:p>
+            <w:pPr>
+              <w:rPr>
+                <w:rFonts w:asciiTheme="majorHAnsi" w:hAnsiTheme="majorHAnsi" w:cstheme="majorHAnsi"/>
+              </w:rPr>
+            </w:pPr>
+            <w:r>
+              <w:rPr>
+                <w:rFonts w:asciiTheme="majorHAnsi" w:hAnsiTheme="majorHAnsi" w:cstheme="majorHAnsi"/>
+              </w:rPr>
+              <w:t>11</w:t>
+            </w:r>
+            <w:r>
+              <w:rPr>
+                <w:rFonts w:asciiTheme="majorHAnsi" w:hAnsiTheme="majorHAnsi" w:cstheme="majorHAnsi"/>
+              </w:rPr>
+              <w:t xml:space="preserve">- </w:t>
+            </w:r>
+            <w:r>
+              <w:rPr>
+                <w:rFonts w:asciiTheme="majorHAnsi" w:hAnsiTheme="majorHAnsi" w:cstheme="majorHAnsi"/>
+              </w:rPr>
+              <w:t>A form is shown to the Admin showing the reserved Bed Number</w:t>
             </w:r>
           </w:p>
         </w:tc>
@@ -2987,133 +3155,14 @@
               <w:rPr>
                 <w:rFonts w:asciiTheme="majorHAnsi" w:hAnsiTheme="majorHAnsi" w:cstheme="majorHAnsi"/>
               </w:rPr>
-              <w:t>Main Flow</w:t>
-            </w:r>
-          </w:p>
-        </w:tc>
-        <w:tc>
-          <w:tcPr>
-            <w:tcW w:w="4554" w:type="dxa"/>
-          </w:tcPr>
-          <w:p>
-            <w:pPr>
-              <w:rPr>
-                <w:rFonts w:asciiTheme="majorHAnsi" w:hAnsiTheme="majorHAnsi" w:cstheme="majorHAnsi"/>
-              </w:rPr>
-            </w:pPr>
-            <w:r>
-              <w:rPr>
-                <w:rFonts w:asciiTheme="majorHAnsi" w:hAnsiTheme="majorHAnsi" w:cstheme="majorHAnsi"/>
-              </w:rPr>
-              <w:t xml:space="preserve">1- The Admin selects </w:t>
-            </w:r>
-            <w:r>
-              <w:rPr>
-                <w:rFonts w:asciiTheme="majorHAnsi" w:hAnsiTheme="majorHAnsi" w:cstheme="majorHAnsi"/>
-              </w:rPr>
-              <w:t xml:space="preserve">Reserve Bed </w:t>
-            </w:r>
-            <w:r>
-              <w:rPr>
-                <w:rFonts w:asciiTheme="majorHAnsi" w:hAnsiTheme="majorHAnsi" w:cstheme="majorHAnsi"/>
-              </w:rPr>
-              <w:t>Button</w:t>
-            </w:r>
-          </w:p>
-          <w:p>
-            <w:pPr>
-              <w:rPr>
-                <w:rFonts w:asciiTheme="majorHAnsi" w:hAnsiTheme="majorHAnsi" w:cstheme="majorHAnsi"/>
-              </w:rPr>
-            </w:pPr>
-            <w:r>
-              <w:rPr>
-                <w:rFonts w:asciiTheme="majorHAnsi" w:hAnsiTheme="majorHAnsi" w:cstheme="majorHAnsi"/>
-              </w:rPr>
-              <w:t xml:space="preserve">2- The System shows </w:t>
-            </w:r>
-            <w:r>
-              <w:rPr>
-                <w:rFonts w:asciiTheme="majorHAnsi" w:hAnsiTheme="majorHAnsi" w:cstheme="majorHAnsi"/>
-              </w:rPr>
-              <w:t xml:space="preserve">Reserve Bed </w:t>
-            </w:r>
-            <w:r>
-              <w:rPr>
-                <w:rFonts w:asciiTheme="majorHAnsi" w:hAnsiTheme="majorHAnsi" w:cstheme="majorHAnsi"/>
-              </w:rPr>
-              <w:t>Form</w:t>
-            </w:r>
-          </w:p>
-          <w:p>
-            <w:pPr>
-              <w:rPr>
-                <w:rFonts w:asciiTheme="majorHAnsi" w:hAnsiTheme="majorHAnsi" w:cstheme="majorHAnsi"/>
-              </w:rPr>
-            </w:pPr>
-            <w:r>
-              <w:rPr>
-                <w:rFonts w:asciiTheme="majorHAnsi" w:hAnsiTheme="majorHAnsi" w:cstheme="majorHAnsi"/>
-              </w:rPr>
-              <w:t>3- The Admin enters Patient Name or ID</w:t>
-            </w:r>
-          </w:p>
-          <w:p>
-            <w:pPr>
-              <w:rPr>
-                <w:rFonts w:asciiTheme="majorHAnsi" w:hAnsiTheme="majorHAnsi" w:cstheme="majorHAnsi"/>
-              </w:rPr>
-            </w:pPr>
-            <w:r>
-              <w:rPr>
-                <w:rFonts w:asciiTheme="majorHAnsi" w:hAnsiTheme="majorHAnsi" w:cstheme="majorHAnsi"/>
-              </w:rPr>
-              <w:t>4</w:t>
-            </w:r>
-            <w:r>
-              <w:rPr>
-                <w:rFonts w:asciiTheme="majorHAnsi" w:hAnsiTheme="majorHAnsi" w:cstheme="majorHAnsi"/>
-              </w:rPr>
-              <w:t xml:space="preserve">- The Admin enters </w:t>
-            </w:r>
-            <w:r>
-              <w:rPr>
-                <w:rFonts w:asciiTheme="majorHAnsi" w:hAnsiTheme="majorHAnsi" w:cstheme="majorHAnsi"/>
-              </w:rPr>
-              <w:t>Bed Number</w:t>
-            </w:r>
-          </w:p>
-          <w:p>
-            <w:pPr>
-              <w:rPr>
-                <w:rFonts w:asciiTheme="majorHAnsi" w:hAnsiTheme="majorHAnsi" w:cstheme="majorHAnsi"/>
-              </w:rPr>
-            </w:pPr>
-            <w:r>
-              <w:rPr>
-                <w:rFonts w:asciiTheme="majorHAnsi" w:hAnsiTheme="majorHAnsi" w:cstheme="majorHAnsi"/>
-              </w:rPr>
-              <w:t>5</w:t>
-            </w:r>
-            <w:r>
-              <w:rPr>
-                <w:rFonts w:asciiTheme="majorHAnsi" w:hAnsiTheme="majorHAnsi" w:cstheme="majorHAnsi"/>
-              </w:rPr>
-              <w:t xml:space="preserve">- The Admin clicks the </w:t>
-            </w:r>
-            <w:r>
-              <w:rPr>
-                <w:rFonts w:asciiTheme="majorHAnsi" w:hAnsiTheme="majorHAnsi" w:cstheme="majorHAnsi"/>
-              </w:rPr>
-              <w:t>Reserve</w:t>
-            </w:r>
-            <w:r>
-              <w:rPr>
-                <w:rFonts w:asciiTheme="majorHAnsi" w:hAnsiTheme="majorHAnsi" w:cstheme="majorHAnsi"/>
-              </w:rPr>
-              <w:t xml:space="preserve"> Button</w:t>
-            </w:r>
-          </w:p>
+              <w:t>Extensions</w:t>
+            </w:r>
+          </w:p>
+        </w:tc>
+        <w:tc>
+          <w:tcPr>
+            <w:tcW w:w="4554" w:type="dxa"/>
+          </w:tcPr>
           <w:p>
             <w:pPr>
               <w:rPr>
@@ -3130,13 +3179,26 @@
               <w:rPr>
                 <w:rFonts w:asciiTheme="majorHAnsi" w:hAnsiTheme="majorHAnsi" w:cstheme="majorHAnsi"/>
               </w:rPr>
-              <w:t>- The System checks that there is an existing patient satisfying the entered Data</w:t>
-            </w:r>
-            <w:r>
-              <w:rPr>
-                <w:rFonts w:asciiTheme="majorHAnsi" w:hAnsiTheme="majorHAnsi" w:cstheme="majorHAnsi"/>
-              </w:rPr>
-              <w:t xml:space="preserve"> </w:t>
+              <w:t>.1- The System didn’t find a patient satisfying the entered Data</w:t>
+            </w:r>
+          </w:p>
+          <w:p>
+            <w:pPr>
+              <w:rPr>
+                <w:rFonts w:asciiTheme="majorHAnsi" w:hAnsiTheme="majorHAnsi" w:cstheme="majorHAnsi"/>
+              </w:rPr>
+            </w:pPr>
+            <w:r>
+              <w:rPr>
+                <w:rFonts w:asciiTheme="majorHAnsi" w:hAnsiTheme="majorHAnsi" w:cstheme="majorHAnsi"/>
+              </w:rPr>
+              <w:t>6</w:t>
+            </w:r>
+            <w:r>
+              <w:rPr>
+                <w:rFonts w:asciiTheme="majorHAnsi" w:hAnsiTheme="majorHAnsi" w:cstheme="majorHAnsi"/>
+              </w:rPr>
+              <w:t>.2- The System shows a Form indicating that Allocating Bed in Rejected</w:t>
             </w:r>
           </w:p>
           <w:p>
@@ -3155,174 +3217,26 @@
               <w:rPr>
                 <w:rFonts w:asciiTheme="majorHAnsi" w:hAnsiTheme="majorHAnsi" w:cstheme="majorHAnsi"/>
               </w:rPr>
-              <w:t xml:space="preserve">- </w:t>
-            </w:r>
-            <w:r>
-              <w:rPr>
-                <w:rFonts w:asciiTheme="majorHAnsi" w:hAnsiTheme="majorHAnsi" w:cstheme="majorHAnsi"/>
-              </w:rPr>
-              <w:t xml:space="preserve">The System checks that </w:t>
-            </w:r>
-            <w:r>
-              <w:rPr>
-                <w:rFonts w:asciiTheme="majorHAnsi" w:hAnsiTheme="majorHAnsi" w:cstheme="majorHAnsi"/>
-              </w:rPr>
-              <w:t>there is a</w:t>
-            </w:r>
-            <w:r>
-              <w:rPr>
-                <w:rFonts w:asciiTheme="majorHAnsi" w:hAnsiTheme="majorHAnsi" w:cstheme="majorHAnsi"/>
-              </w:rPr>
-              <w:t xml:space="preserve"> Bed with such a Number</w:t>
-            </w:r>
-          </w:p>
-          <w:p>
-            <w:pPr>
-              <w:rPr>
-                <w:rFonts w:asciiTheme="majorHAnsi" w:hAnsiTheme="majorHAnsi" w:cstheme="majorHAnsi"/>
-              </w:rPr>
-            </w:pPr>
-            <w:r>
-              <w:rPr>
-                <w:rFonts w:asciiTheme="majorHAnsi" w:hAnsiTheme="majorHAnsi" w:cstheme="majorHAnsi"/>
-              </w:rPr>
-              <w:t>8- The System checks that this Bed is Available</w:t>
-            </w:r>
-          </w:p>
-          <w:p>
-            <w:pPr>
-              <w:rPr>
-                <w:rFonts w:asciiTheme="majorHAnsi" w:hAnsiTheme="majorHAnsi" w:cstheme="majorHAnsi"/>
-              </w:rPr>
-            </w:pPr>
-            <w:r>
-              <w:rPr>
-                <w:rFonts w:asciiTheme="majorHAnsi" w:hAnsiTheme="majorHAnsi" w:cstheme="majorHAnsi"/>
-              </w:rPr>
-              <w:t>9</w:t>
-            </w:r>
-            <w:r>
-              <w:rPr>
-                <w:rFonts w:asciiTheme="majorHAnsi" w:hAnsiTheme="majorHAnsi" w:cstheme="majorHAnsi"/>
-              </w:rPr>
-              <w:t>- The System verifies that that there is an existing patient satisfying this Data</w:t>
-            </w:r>
-          </w:p>
-          <w:p>
-            <w:pPr>
-              <w:rPr>
-                <w:rFonts w:asciiTheme="majorHAnsi" w:hAnsiTheme="majorHAnsi" w:cstheme="majorHAnsi"/>
-              </w:rPr>
-            </w:pPr>
-            <w:r>
-              <w:rPr>
-                <w:rFonts w:asciiTheme="majorHAnsi" w:hAnsiTheme="majorHAnsi" w:cstheme="majorHAnsi"/>
-              </w:rPr>
-              <w:t>10</w:t>
-            </w:r>
-            <w:r>
-              <w:rPr>
-                <w:rFonts w:asciiTheme="majorHAnsi" w:hAnsiTheme="majorHAnsi" w:cstheme="majorHAnsi"/>
-              </w:rPr>
-              <w:t xml:space="preserve">- </w:t>
-            </w:r>
-            <w:r>
-              <w:rPr>
-                <w:rFonts w:asciiTheme="majorHAnsi" w:hAnsiTheme="majorHAnsi" w:cstheme="majorHAnsi"/>
-              </w:rPr>
-              <w:t xml:space="preserve">The System verifies that </w:t>
-            </w:r>
-            <w:r>
-              <w:rPr>
-                <w:rFonts w:asciiTheme="majorHAnsi" w:hAnsiTheme="majorHAnsi" w:cstheme="majorHAnsi"/>
-              </w:rPr>
-              <w:t>there is an available Bed</w:t>
-            </w:r>
-          </w:p>
-          <w:p>
-            <w:pPr>
-              <w:rPr>
-                <w:rFonts w:asciiTheme="majorHAnsi" w:hAnsiTheme="majorHAnsi" w:cstheme="majorHAnsi"/>
-              </w:rPr>
-            </w:pPr>
-            <w:r>
-              <w:rPr>
-                <w:rFonts w:asciiTheme="majorHAnsi" w:hAnsiTheme="majorHAnsi" w:cstheme="majorHAnsi"/>
-              </w:rPr>
-              <w:t>11</w:t>
-            </w:r>
-            <w:r>
-              <w:rPr>
-                <w:rFonts w:asciiTheme="majorHAnsi" w:hAnsiTheme="majorHAnsi" w:cstheme="majorHAnsi"/>
-              </w:rPr>
-              <w:t xml:space="preserve">- </w:t>
-            </w:r>
-            <w:r>
-              <w:rPr>
-                <w:rFonts w:asciiTheme="majorHAnsi" w:hAnsiTheme="majorHAnsi" w:cstheme="majorHAnsi"/>
-              </w:rPr>
-              <w:t>A form is shown to the Admin showing the reserved Bed Number</w:t>
-            </w:r>
-          </w:p>
-        </w:tc>
-      </w:tr>
-      <w:tr>
-        <w:trPr>
-          <w:trHeight w:val="950"/>
-        </w:trPr>
-        <w:tc>
-          <w:tcPr>
-            <w:tcW w:w="4554" w:type="dxa"/>
-            <w:shd w:val="clear" w:color="auto" w:fill="D5DCE4" w:themeFill="text2" w:themeFillTint="33"/>
-          </w:tcPr>
-          <w:p>
-            <w:pPr>
-              <w:rPr>
-                <w:rFonts w:asciiTheme="majorHAnsi" w:hAnsiTheme="majorHAnsi" w:cstheme="majorHAnsi"/>
-              </w:rPr>
-            </w:pPr>
-            <w:r>
-              <w:rPr>
-                <w:rFonts w:asciiTheme="majorHAnsi" w:hAnsiTheme="majorHAnsi" w:cstheme="majorHAnsi"/>
-              </w:rPr>
-              <w:t>Extensions</w:t>
-            </w:r>
-          </w:p>
-        </w:tc>
-        <w:tc>
-          <w:tcPr>
-            <w:tcW w:w="4554" w:type="dxa"/>
-          </w:tcPr>
-          <w:p>
-            <w:pPr>
-              <w:rPr>
-                <w:rFonts w:asciiTheme="majorHAnsi" w:hAnsiTheme="majorHAnsi" w:cstheme="majorHAnsi"/>
-              </w:rPr>
-            </w:pPr>
-            <w:r>
-              <w:rPr>
-                <w:rFonts w:asciiTheme="majorHAnsi" w:hAnsiTheme="majorHAnsi" w:cstheme="majorHAnsi"/>
-              </w:rPr>
-              <w:t>6</w:t>
-            </w:r>
-            <w:r>
-              <w:rPr>
-                <w:rFonts w:asciiTheme="majorHAnsi" w:hAnsiTheme="majorHAnsi" w:cstheme="majorHAnsi"/>
-              </w:rPr>
-              <w:t>.1- The System didn’t find a patient satisfying the entered Data</w:t>
-            </w:r>
-          </w:p>
-          <w:p>
-            <w:pPr>
-              <w:rPr>
-                <w:rFonts w:asciiTheme="majorHAnsi" w:hAnsiTheme="majorHAnsi" w:cstheme="majorHAnsi"/>
-              </w:rPr>
-            </w:pPr>
-            <w:r>
-              <w:rPr>
-                <w:rFonts w:asciiTheme="majorHAnsi" w:hAnsiTheme="majorHAnsi" w:cstheme="majorHAnsi"/>
-              </w:rPr>
-              <w:t>6</w:t>
+              <w:t xml:space="preserve">.1- </w:t>
+            </w:r>
+            <w:r>
+              <w:rPr>
+                <w:rFonts w:asciiTheme="majorHAnsi" w:hAnsiTheme="majorHAnsi" w:cstheme="majorHAnsi"/>
+              </w:rPr>
+              <w:t>The System didn’t find a Bed with such Number</w:t>
+            </w:r>
+          </w:p>
+          <w:p>
+            <w:pPr>
+              <w:rPr>
+                <w:rFonts w:asciiTheme="majorHAnsi" w:hAnsiTheme="majorHAnsi" w:cstheme="majorHAnsi"/>
+              </w:rPr>
+            </w:pPr>
+            <w:r>
+              <w:rPr>
+                <w:rFonts w:asciiTheme="majorHAnsi" w:hAnsiTheme="majorHAnsi" w:cstheme="majorHAnsi"/>
+              </w:rPr>
+              <w:t>7</w:t>
             </w:r>
             <w:r>
               <w:rPr>
@@ -3341,74 +3255,6 @@
               <w:rPr>
                 <w:rFonts w:asciiTheme="majorHAnsi" w:hAnsiTheme="majorHAnsi" w:cstheme="majorHAnsi"/>
               </w:rPr>
-              <w:t>7</w:t>
-            </w:r>
-            <w:r>
-              <w:rPr>
-                <w:rFonts w:asciiTheme="majorHAnsi" w:hAnsiTheme="majorHAnsi" w:cstheme="majorHAnsi"/>
-              </w:rPr>
-              <w:t xml:space="preserve">.1- </w:t>
-            </w:r>
-            <w:r>
-              <w:rPr>
-                <w:rFonts w:asciiTheme="majorHAnsi" w:hAnsiTheme="majorHAnsi" w:cstheme="majorHAnsi"/>
-              </w:rPr>
-              <w:t xml:space="preserve">The System didn’t find a </w:t>
-            </w:r>
-            <w:r>
-              <w:rPr>
-                <w:rFonts w:asciiTheme="majorHAnsi" w:hAnsiTheme="majorHAnsi" w:cstheme="majorHAnsi"/>
-              </w:rPr>
-              <w:t>Bed</w:t>
-            </w:r>
-            <w:r>
-              <w:rPr>
-                <w:rFonts w:asciiTheme="majorHAnsi" w:hAnsiTheme="majorHAnsi" w:cstheme="majorHAnsi"/>
-              </w:rPr>
-              <w:t xml:space="preserve"> </w:t>
-            </w:r>
-            <w:r>
-              <w:rPr>
-                <w:rFonts w:asciiTheme="majorHAnsi" w:hAnsiTheme="majorHAnsi" w:cstheme="majorHAnsi"/>
-              </w:rPr>
-              <w:t>with such Number</w:t>
-            </w:r>
-          </w:p>
-          <w:p>
-            <w:pPr>
-              <w:rPr>
-                <w:rFonts w:asciiTheme="majorHAnsi" w:hAnsiTheme="majorHAnsi" w:cstheme="majorHAnsi"/>
-              </w:rPr>
-            </w:pPr>
-            <w:r>
-              <w:rPr>
-                <w:rFonts w:asciiTheme="majorHAnsi" w:hAnsiTheme="majorHAnsi" w:cstheme="majorHAnsi"/>
-              </w:rPr>
-              <w:t>7</w:t>
-            </w:r>
-            <w:r>
-              <w:rPr>
-                <w:rFonts w:asciiTheme="majorHAnsi" w:hAnsiTheme="majorHAnsi" w:cstheme="majorHAnsi"/>
-              </w:rPr>
-              <w:t xml:space="preserve">.2- </w:t>
-            </w:r>
-            <w:r>
-              <w:rPr>
-                <w:rFonts w:asciiTheme="majorHAnsi" w:hAnsiTheme="majorHAnsi" w:cstheme="majorHAnsi"/>
-              </w:rPr>
-              <w:t>The System shows a Form indicating that Allocating Bed in Rejected</w:t>
-            </w:r>
-          </w:p>
-          <w:p>
-            <w:pPr>
-              <w:rPr>
-                <w:rFonts w:asciiTheme="majorHAnsi" w:hAnsiTheme="majorHAnsi" w:cstheme="majorHAnsi"/>
-              </w:rPr>
-            </w:pPr>
-            <w:r>
-              <w:rPr>
-                <w:rFonts w:asciiTheme="majorHAnsi" w:hAnsiTheme="majorHAnsi" w:cstheme="majorHAnsi"/>
-              </w:rPr>
               <w:t>8.2- The System found that this Bed is not Available</w:t>
             </w:r>
           </w:p>
@@ -3422,16 +3268,8 @@
               <w:rPr>
                 <w:rFonts w:asciiTheme="majorHAnsi" w:hAnsiTheme="majorHAnsi" w:cstheme="majorHAnsi"/>
               </w:rPr>
-              <w:t xml:space="preserve">8.3- </w:t>
-            </w:r>
-            <w:r>
-              <w:rPr>
-                <w:rFonts w:asciiTheme="majorHAnsi" w:hAnsiTheme="majorHAnsi" w:cstheme="majorHAnsi"/>
-              </w:rPr>
-              <w:t>The System shows a Form indicating that Allocating Bed in Rejected</w:t>
-            </w:r>
-            <w:bookmarkStart w:id="0" w:name="_GoBack"/>
-            <w:bookmarkEnd w:id="0"/>
+              <w:t>8.3- The System shows a Form indicating that Allocating Bed in Rejected</w:t>
+            </w:r>
           </w:p>
         </w:tc>
       </w:tr>

</xml_diff>